<commit_message>
Changes I made during the meeting
</commit_message>
<xml_diff>
--- a/documentation/srs/Shoppyapp - Requirements Specification.docx
+++ b/documentation/srs/Shoppyapp - Requirements Specification.docx
@@ -10,21 +10,12 @@
           <w:lang w:val="en-GB"/>
         </w:rPr>
       </w:pPr>
-      <w:proofErr w:type="spellStart"/>
       <w:r>
         <w:rPr>
           <w:rFonts w:ascii="Lato Regular" w:hAnsi="Lato Regular"/>
           <w:lang w:val="en-GB"/>
         </w:rPr>
-        <w:t>Universität</w:t>
-      </w:r>
-      <w:proofErr w:type="spellEnd"/>
-      <w:r>
-        <w:rPr>
-          <w:rFonts w:ascii="Lato Regular" w:hAnsi="Lato Regular"/>
-          <w:lang w:val="en-GB"/>
-        </w:rPr>
-        <w:t xml:space="preserve"> Bern</w:t>
+        <w:t>Universität Bern</w:t>
       </w:r>
     </w:p>
     <w:p>
@@ -121,7 +112,6 @@
           <w:lang w:val="en-GB"/>
         </w:rPr>
       </w:pPr>
-      <w:proofErr w:type="spellStart"/>
       <w:r>
         <w:rPr>
           <w:rFonts w:ascii="Lato Regular" w:hAnsi="Lato Regular"/>
@@ -131,7 +121,6 @@
         </w:rPr>
         <w:t>Shoppyapp</w:t>
       </w:r>
-      <w:proofErr w:type="spellEnd"/>
     </w:p>
     <w:p>
       <w:pPr>
@@ -219,34 +208,53 @@
         </w:rPr>
         <w:br/>
       </w:r>
-      <w:proofErr w:type="spellStart"/>
       <w:r>
         <w:rPr>
           <w:sz w:val="24"/>
           <w:szCs w:val="24"/>
           <w:lang w:val="en-GB"/>
         </w:rPr>
-        <w:t>Mircea</w:t>
-      </w:r>
-      <w:proofErr w:type="spellEnd"/>
-      <w:r>
+        <w:t>Mircea Lungu</w:t>
+      </w:r>
+    </w:p>
+    <w:p>
+      <w:pPr>
+        <w:jc w:val="right"/>
+        <w:rPr>
+          <w:lang w:val="en-GB"/>
+        </w:rPr>
+      </w:pPr>
+    </w:p>
+    <w:p>
+      <w:pPr>
+        <w:jc w:val="right"/>
         <w:rPr>
           <w:sz w:val="24"/>
           <w:szCs w:val="24"/>
           <w:lang w:val="en-GB"/>
         </w:rPr>
-        <w:t xml:space="preserve"> </w:t>
-      </w:r>
-      <w:proofErr w:type="spellStart"/>
+      </w:pPr>
+      <w:r>
+        <w:rPr>
+          <w:rFonts w:ascii="Lato Regular" w:hAnsi="Lato Regular"/>
+          <w:lang w:val="en-GB"/>
+        </w:rPr>
+        <w:t>Technical Tutor</w:t>
+      </w:r>
+      <w:r>
+        <w:rPr>
+          <w:lang w:val="en-GB"/>
+        </w:rPr>
+        <w:br/>
+      </w:r>
       <w:r>
         <w:rPr>
           <w:sz w:val="24"/>
           <w:szCs w:val="24"/>
           <w:lang w:val="en-GB"/>
         </w:rPr>
-        <w:t>Lungu</w:t>
-      </w:r>
-      <w:proofErr w:type="spellEnd"/>
+        <w:t>Andrei Chis</w:t>
+      </w:r>
     </w:p>
     <w:p>
       <w:pPr>
@@ -262,19 +270,29 @@
         <w:rPr>
           <w:sz w:val="24"/>
           <w:szCs w:val="24"/>
-          <w:lang w:val="en-GB"/>
         </w:rPr>
       </w:pPr>
       <w:r>
         <w:rPr>
           <w:rFonts w:ascii="Lato Regular" w:hAnsi="Lato Regular"/>
-          <w:lang w:val="en-GB"/>
-        </w:rPr>
-        <w:t>Technical Tutor</w:t>
-      </w:r>
-      <w:r>
-        <w:rPr>
-          <w:lang w:val="en-GB"/>
+        </w:rPr>
+        <w:t>Aut</w:t>
+      </w:r>
+      <w:r>
+        <w:rPr>
+          <w:rFonts w:ascii="Lato Regular" w:hAnsi="Lato Regular"/>
+        </w:rPr>
+        <w:t>h</w:t>
+      </w:r>
+      <w:r>
+        <w:rPr>
+          <w:rFonts w:ascii="Lato Regular" w:hAnsi="Lato Regular"/>
+        </w:rPr>
+        <w:t>ors</w:t>
+      </w:r>
+      <w:r>
+        <w:rPr>
+          <w:rFonts w:ascii="Lato Regular" w:hAnsi="Lato Regular"/>
         </w:rPr>
         <w:br/>
       </w:r>
@@ -282,101 +300,9 @@
         <w:rPr>
           <w:sz w:val="24"/>
           <w:szCs w:val="24"/>
-          <w:lang w:val="en-GB"/>
-        </w:rPr>
-        <w:t>Andrei Chis</w:t>
-      </w:r>
-    </w:p>
-    <w:p>
-      <w:pPr>
-        <w:jc w:val="right"/>
-        <w:rPr>
-          <w:lang w:val="en-GB"/>
-        </w:rPr>
-      </w:pPr>
-    </w:p>
-    <w:p>
-      <w:pPr>
-        <w:jc w:val="right"/>
-        <w:rPr>
-          <w:sz w:val="24"/>
-          <w:szCs w:val="24"/>
-        </w:rPr>
-      </w:pPr>
-      <w:proofErr w:type="spellStart"/>
-      <w:r>
-        <w:rPr>
-          <w:rFonts w:ascii="Lato Regular" w:hAnsi="Lato Regular"/>
-        </w:rPr>
-        <w:t>Aut</w:t>
-      </w:r>
-      <w:r>
-        <w:rPr>
-          <w:rFonts w:ascii="Lato Regular" w:hAnsi="Lato Regular"/>
-        </w:rPr>
-        <w:t>h</w:t>
-      </w:r>
-      <w:r>
-        <w:rPr>
-          <w:rFonts w:ascii="Lato Regular" w:hAnsi="Lato Regular"/>
-        </w:rPr>
-        <w:t>ors</w:t>
-      </w:r>
-      <w:proofErr w:type="spellEnd"/>
-      <w:r>
-        <w:rPr>
-          <w:rFonts w:ascii="Lato Regular" w:hAnsi="Lato Regular"/>
-        </w:rPr>
-        <w:br/>
-      </w:r>
-      <w:r>
-        <w:rPr>
-          <w:sz w:val="24"/>
-          <w:szCs w:val="24"/>
-        </w:rPr>
-        <w:t xml:space="preserve">Sammer </w:t>
-      </w:r>
-      <w:proofErr w:type="spellStart"/>
-      <w:r>
-        <w:rPr>
-          <w:sz w:val="24"/>
-          <w:szCs w:val="24"/>
-        </w:rPr>
-        <w:t>Puran</w:t>
-      </w:r>
-      <w:proofErr w:type="spellEnd"/>
-      <w:r>
-        <w:rPr>
-          <w:sz w:val="24"/>
-          <w:szCs w:val="24"/>
-        </w:rPr>
-        <w:t xml:space="preserve"> / Lukas </w:t>
-      </w:r>
-      <w:proofErr w:type="spellStart"/>
-      <w:r>
-        <w:rPr>
-          <w:sz w:val="24"/>
-          <w:szCs w:val="24"/>
-        </w:rPr>
-        <w:t>Galliker</w:t>
-      </w:r>
-      <w:proofErr w:type="spellEnd"/>
-      <w:r>
-        <w:rPr>
-          <w:sz w:val="24"/>
-          <w:szCs w:val="24"/>
-        </w:rPr>
-        <w:t xml:space="preserve"> / Marc Schneiter / Sébastien </w:t>
-      </w:r>
-      <w:proofErr w:type="spellStart"/>
-      <w:r>
-        <w:rPr>
-          <w:sz w:val="24"/>
-          <w:szCs w:val="24"/>
-        </w:rPr>
-        <w:t>Broggi</w:t>
-      </w:r>
-      <w:proofErr w:type="spellEnd"/>
+        </w:rPr>
+        <w:t>Sammer Puran / Lukas Galliker / Marc Schneiter / Sébastien Broggi</w:t>
+      </w:r>
     </w:p>
     <w:p/>
     <w:p>
@@ -1788,19 +1714,11 @@
           <w:lang w:val="en-GB"/>
         </w:rPr>
       </w:pPr>
-      <w:proofErr w:type="spellStart"/>
-      <w:r>
-        <w:rPr>
-          <w:lang w:val="en-GB"/>
-        </w:rPr>
-        <w:t>Shoppy</w:t>
-      </w:r>
-      <w:proofErr w:type="spellEnd"/>
-      <w:r>
-        <w:rPr>
-          <w:lang w:val="en-GB"/>
-        </w:rPr>
-        <w:t xml:space="preserve"> is an application </w:t>
+      <w:r>
+        <w:rPr>
+          <w:lang w:val="en-GB"/>
+        </w:rPr>
+        <w:t xml:space="preserve">Shoppy is an application </w:t>
       </w:r>
       <w:r>
         <w:rPr>
@@ -1824,21 +1742,7 @@
         <w:rPr>
           <w:lang w:val="en-GB"/>
         </w:rPr>
-        <w:t xml:space="preserve"> main purpose of </w:t>
-      </w:r>
-      <w:proofErr w:type="spellStart"/>
-      <w:r>
-        <w:rPr>
-          <w:lang w:val="en-GB"/>
-        </w:rPr>
-        <w:t>Shoppy</w:t>
-      </w:r>
-      <w:proofErr w:type="spellEnd"/>
-      <w:r>
-        <w:rPr>
-          <w:lang w:val="en-GB"/>
-        </w:rPr>
-        <w:t xml:space="preserve"> is managing your shopping lists and the ability to organize them together with your friends</w:t>
+        <w:t xml:space="preserve"> main purpose of Shoppy is managing your shopping lists and the ability to organize them together with your friends</w:t>
       </w:r>
       <w:r>
         <w:rPr>
@@ -1904,21 +1808,7 @@
         <w:rPr>
           <w:lang w:val="en-GB"/>
         </w:rPr>
-        <w:t xml:space="preserve">is of use for anybody who likes to create a list before going shopping to not forget what he or she likes to buy. In that sense most people are potential customers of </w:t>
-      </w:r>
-      <w:proofErr w:type="spellStart"/>
-      <w:r>
-        <w:rPr>
-          <w:lang w:val="en-GB"/>
-        </w:rPr>
-        <w:t>Shoppy</w:t>
-      </w:r>
-      <w:proofErr w:type="spellEnd"/>
-      <w:r>
-        <w:rPr>
-          <w:lang w:val="en-GB"/>
-        </w:rPr>
-        <w:t>. As we plan our initial release of th</w:t>
+        <w:t>is of use for anybody who likes to create a list before going shopping to not forget what he or she likes to buy. In that sense most people are potential customers of Shoppy. As we plan our initial release of th</w:t>
       </w:r>
       <w:r>
         <w:rPr>
@@ -2147,21 +2037,7 @@
         <w:rPr>
           <w:lang w:val="en-GB"/>
         </w:rPr>
-        <w:t xml:space="preserve">The suggested name of the application is </w:t>
-      </w:r>
-      <w:proofErr w:type="spellStart"/>
-      <w:r>
-        <w:rPr>
-          <w:lang w:val="en-GB"/>
-        </w:rPr>
-        <w:t>Shoppy</w:t>
-      </w:r>
-      <w:proofErr w:type="spellEnd"/>
-      <w:r>
-        <w:rPr>
-          <w:lang w:val="en-GB"/>
-        </w:rPr>
-        <w:t xml:space="preserve"> which is a short and easy to remem</w:t>
+        <w:t>The suggested name of the application is Shoppy which is a short and easy to remem</w:t>
       </w:r>
       <w:r>
         <w:rPr>
@@ -2173,21 +2049,7 @@
         <w:rPr>
           <w:lang w:val="en-GB"/>
         </w:rPr>
-        <w:t xml:space="preserve">er name and has a sympathetic and cute </w:t>
-      </w:r>
-      <w:proofErr w:type="spellStart"/>
-      <w:r>
-        <w:rPr>
-          <w:lang w:val="en-GB"/>
-        </w:rPr>
-        <w:t>subtone</w:t>
-      </w:r>
-      <w:proofErr w:type="spellEnd"/>
-      <w:r>
-        <w:rPr>
-          <w:lang w:val="en-GB"/>
-        </w:rPr>
-        <w:t>.</w:t>
+        <w:t>er name and has a sympathetic and cute subtone.</w:t>
       </w:r>
     </w:p>
     <w:p>
@@ -2371,45 +2233,8 @@
         </w:rPr>
         <w:t xml:space="preserve">ated user comments for many apps and tried to build our feature set with these comments in mind. </w:t>
       </w:r>
-      <w:proofErr w:type="spellStart"/>
-      <w:r>
-        <w:t>Some</w:t>
-      </w:r>
-      <w:proofErr w:type="spellEnd"/>
-      <w:r>
-        <w:t xml:space="preserve"> </w:t>
-      </w:r>
-      <w:proofErr w:type="spellStart"/>
-      <w:r>
-        <w:t>very</w:t>
-      </w:r>
-      <w:proofErr w:type="spellEnd"/>
-      <w:r>
-        <w:t xml:space="preserve"> </w:t>
-      </w:r>
-      <w:proofErr w:type="spellStart"/>
-      <w:r>
-        <w:t>popular</w:t>
-      </w:r>
-      <w:proofErr w:type="spellEnd"/>
-      <w:r>
-        <w:t xml:space="preserve"> </w:t>
-      </w:r>
-      <w:proofErr w:type="spellStart"/>
-      <w:r>
-        <w:t>applications</w:t>
-      </w:r>
-      <w:proofErr w:type="spellEnd"/>
-      <w:r>
-        <w:t xml:space="preserve"> </w:t>
-      </w:r>
-      <w:proofErr w:type="spellStart"/>
-      <w:r>
-        <w:t>are</w:t>
-      </w:r>
-      <w:proofErr w:type="spellEnd"/>
-      <w:r>
-        <w:t>:</w:t>
+      <w:r>
+        <w:t>Some very popular applications are:</w:t>
       </w:r>
     </w:p>
     <w:p>
@@ -2425,21 +2250,7 @@
           <w:rPr>
             <w:rStyle w:val="Link"/>
           </w:rPr>
-          <w:t xml:space="preserve">Out </w:t>
-        </w:r>
-        <w:proofErr w:type="spellStart"/>
-        <w:r>
-          <w:rPr>
-            <w:rStyle w:val="Link"/>
-          </w:rPr>
-          <w:t>of</w:t>
-        </w:r>
-        <w:proofErr w:type="spellEnd"/>
-        <w:r>
-          <w:rPr>
-            <w:rStyle w:val="Link"/>
-          </w:rPr>
-          <w:t xml:space="preserve"> Milk</w:t>
+          <w:t>Out of Milk</w:t>
         </w:r>
       </w:hyperlink>
     </w:p>
@@ -2469,14 +2280,12 @@
         </w:numPr>
       </w:pPr>
       <w:hyperlink r:id="rId16" w:history="1">
-        <w:proofErr w:type="spellStart"/>
         <w:r>
           <w:rPr>
             <w:rStyle w:val="Link"/>
           </w:rPr>
           <w:t>myShopi</w:t>
         </w:r>
-        <w:proofErr w:type="spellEnd"/>
       </w:hyperlink>
     </w:p>
     <w:p>
@@ -2491,44 +2300,19 @@
       <w:bookmarkStart w:id="5" w:name="_Toc368555504"/>
       <w:r>
         <w:lastRenderedPageBreak/>
-        <w:t xml:space="preserve">Overall </w:t>
-      </w:r>
-      <w:proofErr w:type="spellStart"/>
-      <w:r>
-        <w:t>description</w:t>
+        <w:t>Overall description</w:t>
       </w:r>
       <w:bookmarkEnd w:id="5"/>
-      <w:proofErr w:type="spellEnd"/>
     </w:p>
     <w:p>
       <w:pPr>
         <w:pStyle w:val="berschrift2"/>
       </w:pPr>
       <w:bookmarkStart w:id="6" w:name="_Toc368555505"/>
-      <w:proofErr w:type="spellStart"/>
-      <w:r>
-        <w:t>Use</w:t>
-      </w:r>
-      <w:proofErr w:type="spellEnd"/>
-      <w:r>
-        <w:t xml:space="preserve"> </w:t>
-      </w:r>
-      <w:proofErr w:type="spellStart"/>
-      <w:r>
-        <w:t>case</w:t>
-      </w:r>
-      <w:proofErr w:type="spellEnd"/>
-      <w:r>
-        <w:t xml:space="preserve"> </w:t>
-      </w:r>
-      <w:proofErr w:type="spellStart"/>
-      <w:r>
-        <w:t>diagram</w:t>
-      </w:r>
-      <w:bookmarkStart w:id="7" w:name="_GoBack"/>
+      <w:r>
+        <w:t>Use case diagram</w:t>
+      </w:r>
       <w:bookmarkEnd w:id="6"/>
-      <w:bookmarkEnd w:id="7"/>
-      <w:proofErr w:type="spellEnd"/>
     </w:p>
     <w:p>
       <w:r>
@@ -2587,6 +2371,11 @@
       </w:r>
     </w:p>
     <w:p>
+      <w:r>
+        <w:t>Add Numbers.</w:t>
+      </w:r>
+    </w:p>
+    <w:p>
       <w:pPr>
         <w:spacing w:after="0" w:line="240" w:lineRule="auto"/>
         <w:jc w:val="left"/>
@@ -2614,7 +2403,7 @@
           <w:lang w:val="en-GB"/>
         </w:rPr>
       </w:pPr>
-      <w:bookmarkStart w:id="8" w:name="_Toc368555506"/>
+      <w:bookmarkStart w:id="7" w:name="_Toc368555506"/>
       <w:r>
         <w:rPr>
           <w:lang w:val="en-GB"/>
@@ -2622,7 +2411,7 @@
         <w:lastRenderedPageBreak/>
         <w:t>Use cases</w:t>
       </w:r>
-      <w:bookmarkEnd w:id="8"/>
+      <w:bookmarkEnd w:id="7"/>
     </w:p>
     <w:p>
       <w:pPr>
@@ -2779,7 +2568,7 @@
           <w:szCs w:val="24"/>
           <w:lang w:val="en-GB"/>
         </w:rPr>
-        <w:t>By clicking the add button.</w:t>
+        <w:t>Select the add option.</w:t>
       </w:r>
     </w:p>
     <w:p>
@@ -2959,7 +2748,145 @@
           <w:szCs w:val="24"/>
           <w:lang w:val="en-GB"/>
         </w:rPr>
-        <w:t>Customer can view the newly created list.</w:t>
+        <w:t>Customer names the list.</w:t>
+      </w:r>
+    </w:p>
+    <w:p>
+      <w:pPr>
+        <w:pStyle w:val="Listenabsatz"/>
+        <w:numPr>
+          <w:ilvl w:val="2"/>
+          <w:numId w:val="3"/>
+        </w:numPr>
+        <w:spacing w:after="0" w:line="240" w:lineRule="auto"/>
+        <w:jc w:val="left"/>
+        <w:rPr>
+          <w:szCs w:val="24"/>
+          <w:lang w:val="en-GB"/>
+        </w:rPr>
+      </w:pPr>
+      <w:r>
+        <w:rPr>
+          <w:szCs w:val="24"/>
+          <w:lang w:val="en-GB"/>
+        </w:rPr>
+        <w:t xml:space="preserve">Customer optionally specifies who to share the list with. (no person </w:t>
+      </w:r>
+      <w:r>
+        <w:rPr>
+          <w:szCs w:val="24"/>
+          <w:lang w:val="en-GB"/>
+        </w:rPr>
+        <w:t>option)</w:t>
+      </w:r>
+    </w:p>
+    <w:p>
+      <w:pPr>
+        <w:pStyle w:val="Listenabsatz"/>
+        <w:numPr>
+          <w:ilvl w:val="2"/>
+          <w:numId w:val="3"/>
+        </w:numPr>
+        <w:spacing w:after="0" w:line="240" w:lineRule="auto"/>
+        <w:jc w:val="left"/>
+        <w:rPr>
+          <w:szCs w:val="24"/>
+          <w:lang w:val="en-GB"/>
+        </w:rPr>
+      </w:pPr>
+      <w:r>
+        <w:rPr>
+          <w:szCs w:val="24"/>
+          <w:lang w:val="en-GB"/>
+        </w:rPr>
+        <w:t>Customer saves the list.</w:t>
+      </w:r>
+    </w:p>
+    <w:p>
+      <w:pPr>
+        <w:pStyle w:val="Listenabsatz"/>
+        <w:numPr>
+          <w:ilvl w:val="3"/>
+          <w:numId w:val="3"/>
+        </w:numPr>
+        <w:spacing w:after="0" w:line="240" w:lineRule="auto"/>
+        <w:jc w:val="left"/>
+        <w:rPr>
+          <w:szCs w:val="24"/>
+          <w:lang w:val="en-GB"/>
+        </w:rPr>
+      </w:pPr>
+      <w:r>
+        <w:rPr>
+          <w:szCs w:val="24"/>
+          <w:lang w:val="en-GB"/>
+        </w:rPr>
+        <w:t>Friends receive invitations to the list.</w:t>
+      </w:r>
+    </w:p>
+    <w:p>
+      <w:pPr>
+        <w:pStyle w:val="Listenabsatz"/>
+        <w:numPr>
+          <w:ilvl w:val="3"/>
+          <w:numId w:val="3"/>
+        </w:numPr>
+        <w:spacing w:after="0" w:line="240" w:lineRule="auto"/>
+        <w:jc w:val="left"/>
+        <w:rPr>
+          <w:szCs w:val="24"/>
+          <w:lang w:val="en-GB"/>
+        </w:rPr>
+      </w:pPr>
+      <w:r>
+        <w:rPr>
+          <w:szCs w:val="24"/>
+          <w:lang w:val="en-GB"/>
+        </w:rPr>
+        <w:t>User receives notification of friends joining his list.</w:t>
+      </w:r>
+    </w:p>
+    <w:p>
+      <w:pPr>
+        <w:pStyle w:val="Listenabsatz"/>
+        <w:numPr>
+          <w:ilvl w:val="2"/>
+          <w:numId w:val="3"/>
+        </w:numPr>
+        <w:spacing w:after="0" w:line="240" w:lineRule="auto"/>
+        <w:jc w:val="left"/>
+        <w:rPr>
+          <w:szCs w:val="24"/>
+          <w:lang w:val="en-GB"/>
+        </w:rPr>
+      </w:pPr>
+      <w:r>
+        <w:rPr>
+          <w:szCs w:val="24"/>
+          <w:lang w:val="en-GB"/>
+        </w:rPr>
+        <w:t xml:space="preserve">Customer </w:t>
+      </w:r>
+      <w:r>
+        <w:rPr>
+          <w:szCs w:val="24"/>
+          <w:lang w:val="en-GB"/>
+        </w:rPr>
+        <w:t xml:space="preserve">starts </w:t>
+      </w:r>
+      <w:r>
+        <w:rPr>
+          <w:szCs w:val="24"/>
+          <w:lang w:val="en-GB"/>
+        </w:rPr>
+        <w:t>editing</w:t>
+      </w:r>
+      <w:r>
+        <w:rPr>
+          <w:szCs w:val="24"/>
+          <w:lang w:val="en-GB"/>
+        </w:rPr>
+        <w:t xml:space="preserve"> new list.</w:t>
       </w:r>
     </w:p>
     <w:p>
@@ -3025,7 +2952,7 @@
           <w:szCs w:val="24"/>
           <w:lang w:val="en-GB"/>
         </w:rPr>
-        <w:t>Customer buys the app.</w:t>
+        <w:t>Customer opens the app.</w:t>
       </w:r>
     </w:p>
     <w:p>
@@ -3047,7 +2974,7 @@
           <w:szCs w:val="24"/>
           <w:lang w:val="en-GB"/>
         </w:rPr>
-        <w:t>Customer opens the app.</w:t>
+        <w:t>Customer receives invitation in the notification center.</w:t>
       </w:r>
     </w:p>
     <w:p>
@@ -3069,7 +2996,51 @@
           <w:szCs w:val="24"/>
           <w:lang w:val="en-GB"/>
         </w:rPr>
-        <w:t>Customer imports an already existing list from a friend.</w:t>
+        <w:t>Customer accepts or declines the invitation.</w:t>
+      </w:r>
+    </w:p>
+    <w:p>
+      <w:pPr>
+        <w:pStyle w:val="Listenabsatz"/>
+        <w:numPr>
+          <w:ilvl w:val="3"/>
+          <w:numId w:val="3"/>
+        </w:numPr>
+        <w:spacing w:after="0" w:line="240" w:lineRule="auto"/>
+        <w:jc w:val="left"/>
+        <w:rPr>
+          <w:szCs w:val="24"/>
+          <w:lang w:val="en-GB"/>
+        </w:rPr>
+      </w:pPr>
+      <w:r>
+        <w:rPr>
+          <w:szCs w:val="24"/>
+          <w:lang w:val="en-GB"/>
+        </w:rPr>
+        <w:t>List is retrieved from the server.</w:t>
+      </w:r>
+    </w:p>
+    <w:p>
+      <w:pPr>
+        <w:pStyle w:val="Listenabsatz"/>
+        <w:numPr>
+          <w:ilvl w:val="3"/>
+          <w:numId w:val="3"/>
+        </w:numPr>
+        <w:spacing w:after="0" w:line="240" w:lineRule="auto"/>
+        <w:jc w:val="left"/>
+        <w:rPr>
+          <w:szCs w:val="24"/>
+          <w:lang w:val="en-GB"/>
+        </w:rPr>
+      </w:pPr>
+      <w:r>
+        <w:rPr>
+          <w:szCs w:val="24"/>
+          <w:lang w:val="en-GB"/>
+        </w:rPr>
+        <w:t>Customer starts editing newly downloaded list.</w:t>
       </w:r>
     </w:p>
     <w:p>
@@ -3212,17 +3183,27 @@
         <w:textAlignment w:val="baseline"/>
         <w:rPr>
           <w:szCs w:val="24"/>
-          <w:lang w:val="en-GB"/>
-        </w:rPr>
-      </w:pPr>
-      <w:r>
-        <w:rPr>
-          <w:szCs w:val="24"/>
+          <w:highlight w:val="yellow"/>
+          <w:lang w:val="en-GB"/>
+        </w:rPr>
+      </w:pPr>
+      <w:r>
+        <w:rPr>
+          <w:szCs w:val="24"/>
+          <w:highlight w:val="yellow"/>
           <w:lang w:val="en-GB"/>
         </w:rPr>
         <w:lastRenderedPageBreak/>
         <w:t xml:space="preserve">Edit Shopping List: </w:t>
       </w:r>
+      <w:r>
+        <w:rPr>
+          <w:szCs w:val="24"/>
+          <w:highlight w:val="yellow"/>
+          <w:lang w:val="en-GB"/>
+        </w:rPr>
+        <w:t>(merge with “add Shopping List”, “Use Shopping List”)</w:t>
+      </w:r>
     </w:p>
     <w:p>
       <w:pPr>
@@ -3458,23 +3439,7 @@
           <w:szCs w:val="24"/>
           <w:lang w:val="en-GB"/>
         </w:rPr>
-        <w:t xml:space="preserve">The shopping list is </w:t>
-      </w:r>
-      <w:proofErr w:type="spellStart"/>
-      <w:r>
-        <w:rPr>
-          <w:szCs w:val="24"/>
-          <w:lang w:val="en-GB"/>
-        </w:rPr>
-        <w:t>succesfull</w:t>
-      </w:r>
-      <w:proofErr w:type="spellEnd"/>
-      <w:r>
-        <w:rPr>
-          <w:szCs w:val="24"/>
-          <w:lang w:val="en-GB"/>
-        </w:rPr>
-        <w:t xml:space="preserve"> renamed</w:t>
+        <w:t>The shopping list is succesfull renamed</w:t>
       </w:r>
     </w:p>
     <w:p>
@@ -3750,23 +3715,7 @@
           <w:szCs w:val="24"/>
           <w:lang w:val="en-GB"/>
         </w:rPr>
-        <w:t xml:space="preserve">Customer cannot rename the list the same as an existing list. He will be asked to </w:t>
-      </w:r>
-      <w:proofErr w:type="gramStart"/>
-      <w:r>
-        <w:rPr>
-          <w:szCs w:val="24"/>
-          <w:lang w:val="en-GB"/>
-        </w:rPr>
-        <w:t>chose</w:t>
-      </w:r>
-      <w:proofErr w:type="gramEnd"/>
-      <w:r>
-        <w:rPr>
-          <w:szCs w:val="24"/>
-          <w:lang w:val="en-GB"/>
-        </w:rPr>
-        <w:t xml:space="preserve"> another name.</w:t>
+        <w:t>Customer cannot rename the list the same as an existing list. He will be asked to chose another name.</w:t>
       </w:r>
     </w:p>
     <w:p>
@@ -5056,23 +5005,7 @@
           <w:szCs w:val="24"/>
           <w:lang w:val="en-GB"/>
         </w:rPr>
-        <w:t xml:space="preserve">A customer wants to share his shopping list with his friends, which he can access through a share option. After sharing, the Customer who shares his list should be the admin of it and controls the actions of the other friends he shared it with. As a user </w:t>
-      </w:r>
-      <w:proofErr w:type="spellStart"/>
-      <w:r>
-        <w:rPr>
-          <w:szCs w:val="24"/>
-          <w:lang w:val="en-GB"/>
-        </w:rPr>
-        <w:t>i</w:t>
-      </w:r>
-      <w:proofErr w:type="spellEnd"/>
-      <w:r>
-        <w:rPr>
-          <w:szCs w:val="24"/>
-          <w:lang w:val="en-GB"/>
-        </w:rPr>
-        <w:t xml:space="preserve"> also want to stop sharing a list.</w:t>
+        <w:t>A customer wants to share his shopping list with his friends, which he can access through a share option. After sharing, the Customer who shares his list should be the admin of it and controls the actions of the other friends he shared it with. As a user i also want to stop sharing a list.</w:t>
       </w:r>
     </w:p>
     <w:p>
@@ -5177,23 +5110,7 @@
           <w:szCs w:val="24"/>
           <w:lang w:val="en-GB"/>
         </w:rPr>
-        <w:t xml:space="preserve">The Customer has to have a list to share. The friend either has to have the App, or </w:t>
-      </w:r>
-      <w:proofErr w:type="spellStart"/>
-      <w:r>
-        <w:rPr>
-          <w:szCs w:val="24"/>
-          <w:lang w:val="en-GB"/>
-        </w:rPr>
-        <w:t>recieves</w:t>
-      </w:r>
-      <w:proofErr w:type="spellEnd"/>
-      <w:r>
-        <w:rPr>
-          <w:szCs w:val="24"/>
-          <w:lang w:val="en-GB"/>
-        </w:rPr>
-        <w:t xml:space="preserve"> a link to download it.</w:t>
+        <w:t>The Customer has to have a list to share. The friend either has to have the App, or recieves a link to download it.</w:t>
       </w:r>
     </w:p>
     <w:p>
@@ -5505,12 +5422,14 @@
         <w:textAlignment w:val="baseline"/>
         <w:rPr>
           <w:szCs w:val="24"/>
-          <w:lang w:val="en-GB"/>
-        </w:rPr>
-      </w:pPr>
-      <w:r>
-        <w:rPr>
-          <w:szCs w:val="24"/>
+          <w:highlight w:val="red"/>
+          <w:lang w:val="en-GB"/>
+        </w:rPr>
+      </w:pPr>
+      <w:r>
+        <w:rPr>
+          <w:szCs w:val="24"/>
+          <w:highlight w:val="red"/>
           <w:lang w:val="en-GB"/>
         </w:rPr>
         <w:lastRenderedPageBreak/>
@@ -5998,12 +5917,14 @@
         <w:textAlignment w:val="baseline"/>
         <w:rPr>
           <w:szCs w:val="24"/>
-          <w:lang w:val="en-GB"/>
-        </w:rPr>
-      </w:pPr>
-      <w:r>
-        <w:rPr>
-          <w:szCs w:val="24"/>
+          <w:highlight w:val="red"/>
+          <w:lang w:val="en-GB"/>
+        </w:rPr>
+      </w:pPr>
+      <w:r>
+        <w:rPr>
+          <w:szCs w:val="24"/>
+          <w:highlight w:val="red"/>
           <w:lang w:val="en-GB"/>
         </w:rPr>
         <w:lastRenderedPageBreak/>
@@ -7327,17 +7248,8 @@
           <w:szCs w:val="24"/>
           <w:lang w:val="en-GB"/>
         </w:rPr>
-        <w:t xml:space="preserve">As </w:t>
-      </w:r>
-      <w:proofErr w:type="gramStart"/>
-      <w:r>
-        <w:rPr>
-          <w:szCs w:val="24"/>
-          <w:lang w:val="en-GB"/>
-        </w:rPr>
-        <w:t>an</w:t>
-      </w:r>
-      <w:proofErr w:type="gramEnd"/>
+        <w:t>As a</w:t>
+      </w:r>
       <w:r>
         <w:rPr>
           <w:szCs w:val="24"/>
@@ -7481,17 +7393,8 @@
           <w:szCs w:val="24"/>
           <w:lang w:val="en-GB"/>
         </w:rPr>
-        <w:t xml:space="preserve">The </w:t>
-      </w:r>
-      <w:proofErr w:type="spellStart"/>
-      <w:r>
-        <w:rPr>
-          <w:szCs w:val="24"/>
-          <w:lang w:val="en-GB"/>
-        </w:rPr>
-        <w:t>categorie</w:t>
-      </w:r>
-      <w:proofErr w:type="spellEnd"/>
+        <w:t>The category</w:t>
+      </w:r>
       <w:r>
         <w:rPr>
           <w:szCs w:val="24"/>
@@ -7966,17 +7869,10 @@
           <w:szCs w:val="24"/>
           <w:lang w:val="en-GB"/>
         </w:rPr>
-        <w:t xml:space="preserve">As </w:t>
-      </w:r>
-      <w:proofErr w:type="gramStart"/>
-      <w:r>
-        <w:rPr>
-          <w:szCs w:val="24"/>
-          <w:lang w:val="en-GB"/>
-        </w:rPr>
-        <w:t>an</w:t>
-      </w:r>
-      <w:proofErr w:type="gramEnd"/>
+        <w:t>As a</w:t>
+      </w:r>
+      <w:bookmarkStart w:id="8" w:name="_GoBack"/>
+      <w:bookmarkEnd w:id="8"/>
       <w:r>
         <w:rPr>
           <w:szCs w:val="24"/>
@@ -8088,23 +7984,7 @@
           <w:szCs w:val="24"/>
           <w:lang w:val="en-GB"/>
         </w:rPr>
-        <w:t xml:space="preserve">There exists a </w:t>
-      </w:r>
-      <w:proofErr w:type="spellStart"/>
-      <w:r>
-        <w:rPr>
-          <w:szCs w:val="24"/>
-          <w:lang w:val="en-GB"/>
-        </w:rPr>
-        <w:t>shoppping</w:t>
-      </w:r>
-      <w:proofErr w:type="spellEnd"/>
-      <w:r>
-        <w:rPr>
-          <w:szCs w:val="24"/>
-          <w:lang w:val="en-GB"/>
-        </w:rPr>
-        <w:t xml:space="preserve"> list and there exists an (or more than one) item in it.</w:t>
+        <w:t>There exists a shoppping list and there exists an (or more than one) item in it.</w:t>
       </w:r>
     </w:p>
     <w:p>
@@ -8571,109 +8451,71 @@
           <w:lang w:val="en-GB"/>
         </w:rPr>
       </w:pPr>
-      <w:proofErr w:type="gramStart"/>
       <w:r>
         <w:rPr>
           <w:sz w:val="24"/>
           <w:szCs w:val="24"/>
           <w:lang w:val="en-GB"/>
         </w:rPr>
-        <w:t>all</w:t>
-      </w:r>
-      <w:proofErr w:type="gramEnd"/>
-      <w:r>
+        <w:t>all use cases</w:t>
+      </w:r>
+    </w:p>
+    <w:p>
+      <w:pPr>
+        <w:spacing w:after="0" w:line="240" w:lineRule="auto"/>
+        <w:jc w:val="left"/>
+        <w:textAlignment w:val="baseline"/>
+        <w:rPr>
+          <w:szCs w:val="24"/>
+          <w:lang w:val="en-GB"/>
+        </w:rPr>
+      </w:pPr>
+      <w:r>
+        <w:rPr>
+          <w:szCs w:val="24"/>
+          <w:lang w:val="en-GB"/>
+        </w:rPr>
+        <w:t>Non-functional requirements (external, performance, etc.)</w:t>
+      </w:r>
+    </w:p>
+    <w:p>
+      <w:pPr>
+        <w:spacing w:after="0" w:line="240" w:lineRule="auto"/>
+        <w:jc w:val="left"/>
+        <w:textAlignment w:val="baseline"/>
         <w:rPr>
           <w:sz w:val="24"/>
           <w:szCs w:val="24"/>
           <w:lang w:val="en-GB"/>
         </w:rPr>
-        <w:t xml:space="preserve"> use cases</w:t>
-      </w:r>
-    </w:p>
-    <w:p>
-      <w:pPr>
-        <w:spacing w:after="0" w:line="240" w:lineRule="auto"/>
-        <w:jc w:val="left"/>
-        <w:textAlignment w:val="baseline"/>
-        <w:rPr>
-          <w:szCs w:val="24"/>
-          <w:lang w:val="en-GB"/>
-        </w:rPr>
-      </w:pPr>
-      <w:r>
-        <w:rPr>
-          <w:szCs w:val="24"/>
-          <w:lang w:val="en-GB"/>
-        </w:rPr>
-        <w:t>Non-functional requirements (external, performance, etc.)</w:t>
-      </w:r>
-    </w:p>
-    <w:p>
-      <w:pPr>
-        <w:spacing w:after="0" w:line="240" w:lineRule="auto"/>
-        <w:jc w:val="left"/>
-        <w:textAlignment w:val="baseline"/>
+      </w:pPr>
+      <w:r>
         <w:rPr>
           <w:sz w:val="24"/>
           <w:szCs w:val="24"/>
           <w:lang w:val="en-GB"/>
         </w:rPr>
-      </w:pPr>
-      <w:r>
+        <w:t>Sharing via push notifications</w:t>
+      </w:r>
+    </w:p>
+    <w:p>
+      <w:pPr>
+        <w:spacing w:after="0" w:line="240" w:lineRule="auto"/>
+        <w:jc w:val="left"/>
+        <w:textAlignment w:val="baseline"/>
         <w:rPr>
           <w:sz w:val="24"/>
           <w:szCs w:val="24"/>
           <w:lang w:val="en-GB"/>
         </w:rPr>
-        <w:t>Sharing via push notifications</w:t>
-      </w:r>
-    </w:p>
-    <w:p>
-      <w:pPr>
-        <w:spacing w:after="0" w:line="240" w:lineRule="auto"/>
-        <w:jc w:val="left"/>
-        <w:textAlignment w:val="baseline"/>
+      </w:pPr>
+      <w:r>
         <w:rPr>
           <w:sz w:val="24"/>
           <w:szCs w:val="24"/>
           <w:lang w:val="en-GB"/>
         </w:rPr>
-      </w:pPr>
-      <w:proofErr w:type="gramStart"/>
-      <w:r>
-        <w:rPr>
-          <w:sz w:val="24"/>
-          <w:szCs w:val="24"/>
-          <w:lang w:val="en-GB"/>
-        </w:rPr>
-        <w:t>excellent</w:t>
-      </w:r>
-      <w:proofErr w:type="gramEnd"/>
-      <w:r>
-        <w:rPr>
-          <w:sz w:val="24"/>
-          <w:szCs w:val="24"/>
-          <w:lang w:val="en-GB"/>
-        </w:rPr>
-        <w:t xml:space="preserve"> performance! (</w:t>
-      </w:r>
-      <w:proofErr w:type="gramStart"/>
-      <w:r>
-        <w:rPr>
-          <w:sz w:val="24"/>
-          <w:szCs w:val="24"/>
-          <w:lang w:val="en-GB"/>
-        </w:rPr>
-        <w:t>app</w:t>
-      </w:r>
-      <w:proofErr w:type="gramEnd"/>
-      <w:r>
-        <w:rPr>
-          <w:sz w:val="24"/>
-          <w:szCs w:val="24"/>
-          <w:lang w:val="en-GB"/>
-        </w:rPr>
-        <w:t xml:space="preserve"> has to be started or provided with a shopping-list screen almost instantly, overall performance should not be annoying (for example the scrolling is continuous, the transitions between different pages is fluid)</w:t>
+        <w:t>excellent performance! (app has to be started or provided with a shopping-list screen almost instantly, overall performance should not be annoying (for example the scrolling is continuous, the transitions between different pages is fluid)</w:t>
       </w:r>
     </w:p>
     <w:sectPr>
@@ -8784,7 +8626,7 @@
         <w:rStyle w:val="Seitenzahl"/>
         <w:noProof/>
       </w:rPr>
-      <w:t>4</w:t>
+      <w:t>13</w:t>
     </w:r>
     <w:r>
       <w:rPr>
@@ -11170,7 +11012,7 @@
 </file>
 
 <file path=customXml/itemProps1.xml><?xml version="1.0" encoding="utf-8"?>
-<ds:datastoreItem xmlns:ds="http://schemas.openxmlformats.org/officeDocument/2006/customXml" ds:itemID="{E6FDBB99-3E23-F14E-864F-ADEF174B1C3D}">
+<ds:datastoreItem xmlns:ds="http://schemas.openxmlformats.org/officeDocument/2006/customXml" ds:itemID="{D5A17D07-3801-6149-8DBD-672151CB3C99}">
   <ds:schemaRefs>
     <ds:schemaRef ds:uri="http://schemas.openxmlformats.org/officeDocument/2006/bibliography"/>
   </ds:schemaRefs>

</xml_diff>